<commit_message>
Added formatted version for PLOS One
</commit_message>
<xml_diff>
--- a/CGM Code/R Functions Paper/Vigers Paper.docx
+++ b/CGM Code/R Functions Paper/Vigers Paper.docx
@@ -1,6 +1,6 @@
 
 <file path=word/document.xml><?xml version="1.0" encoding="utf-8"?>
-<w:document xmlns:wpc="http://schemas.microsoft.com/office/word/2010/wordprocessingCanvas" xmlns:cx="http://schemas.microsoft.com/office/drawing/2014/chartex" xmlns:cx1="http://schemas.microsoft.com/office/drawing/2015/9/8/chartex" xmlns:cx2="http://schemas.microsoft.com/office/drawing/2015/10/21/chartex" xmlns:cx3="http://schemas.microsoft.com/office/drawing/2016/5/9/chartex" xmlns:cx4="http://schemas.microsoft.com/office/drawing/2016/5/10/chartex" xmlns:cx5="http://schemas.microsoft.com/office/drawing/2016/5/11/chartex" xmlns:cx6="http://schemas.microsoft.com/office/drawing/2016/5/12/chartex" xmlns:cx7="http://schemas.microsoft.com/office/drawing/2016/5/13/chartex" xmlns:cx8="http://schemas.microsoft.com/office/drawing/2016/5/14/chartex" xmlns:mc="http://schemas.openxmlformats.org/markup-compatibility/2006" xmlns:aink="http://schemas.microsoft.com/office/drawing/2016/ink" xmlns:am3d="http://schemas.microsoft.com/office/drawing/2017/model3d" xmlns:o="urn:schemas-microsoft-com:office:office" xmlns:r="http://schemas.openxmlformats.org/officeDocument/2006/relationships" xmlns:m="http://schemas.openxmlformats.org/officeDocument/2006/math" xmlns:v="urn:schemas-microsoft-com:vml" xmlns:wp14="http://schemas.microsoft.com/office/word/2010/wordprocessingDrawing" xmlns:wp="http://schemas.openxmlformats.org/drawingml/2006/wordprocessingDrawing" xmlns:w10="urn:schemas-microsoft-com:office:word" xmlns:w="http://schemas.openxmlformats.org/wordprocessingml/2006/main" xmlns:w14="http://schemas.microsoft.com/office/word/2010/wordml" xmlns:w15="http://schemas.microsoft.com/office/word/2012/wordml" xmlns:w16cid="http://schemas.microsoft.com/office/word/2016/wordml/cid" xmlns:w16se="http://schemas.microsoft.com/office/word/2015/wordml/symex" xmlns:wpg="http://schemas.microsoft.com/office/word/2010/wordprocessingGroup" xmlns:wpi="http://schemas.microsoft.com/office/word/2010/wordprocessingInk" xmlns:wne="http://schemas.microsoft.com/office/word/2006/wordml" xmlns:wps="http://schemas.microsoft.com/office/word/2010/wordprocessingShape" mc:Ignorable="w14 w15 w16se w16cid wp14">
+<w:document xmlns:wpc="http://schemas.microsoft.com/office/word/2010/wordprocessingCanvas" xmlns:cx="http://schemas.microsoft.com/office/drawing/2014/chartex" xmlns:cx1="http://schemas.microsoft.com/office/drawing/2015/9/8/chartex" xmlns:mc="http://schemas.openxmlformats.org/markup-compatibility/2006" xmlns:o="urn:schemas-microsoft-com:office:office" xmlns:r="http://schemas.openxmlformats.org/officeDocument/2006/relationships" xmlns:m="http://schemas.openxmlformats.org/officeDocument/2006/math" xmlns:v="urn:schemas-microsoft-com:vml" xmlns:wp14="http://schemas.microsoft.com/office/word/2010/wordprocessingDrawing" xmlns:wp="http://schemas.openxmlformats.org/drawingml/2006/wordprocessingDrawing" xmlns:w10="urn:schemas-microsoft-com:office:word" xmlns:w="http://schemas.openxmlformats.org/wordprocessingml/2006/main" xmlns:w14="http://schemas.microsoft.com/office/word/2010/wordml" xmlns:w15="http://schemas.microsoft.com/office/word/2012/wordml" xmlns:w16se="http://schemas.microsoft.com/office/word/2015/wordml/symex" xmlns:wpg="http://schemas.microsoft.com/office/word/2010/wordprocessingGroup" xmlns:wpi="http://schemas.microsoft.com/office/word/2010/wordprocessingInk" xmlns:wne="http://schemas.microsoft.com/office/word/2006/wordml" xmlns:wps="http://schemas.microsoft.com/office/word/2010/wordprocessingShape" mc:Ignorable="w14 w15 w16se wp14">
   <w:body>
     <w:p>
       <w:pPr>
@@ -109,21 +109,7 @@
         <w:rPr>
           <w:bCs/>
         </w:rPr>
-        <w:t xml:space="preserve">, </w:t>
-      </w:r>
-      <w:proofErr w:type="spellStart"/>
-      <w:r>
-        <w:rPr>
-          <w:bCs/>
-        </w:rPr>
-        <w:t>Petter</w:t>
-      </w:r>
-      <w:proofErr w:type="spellEnd"/>
-      <w:r>
-        <w:rPr>
-          <w:bCs/>
-        </w:rPr>
-        <w:t xml:space="preserve"> Bjornstad</w:t>
+        <w:t>, Petter Bjornstad</w:t>
       </w:r>
       <w:r>
         <w:rPr>
@@ -307,18 +293,8 @@
           <w:sz w:val="22"/>
           <w:szCs w:val="22"/>
         </w:rPr>
-        <w:t xml:space="preserve">Tim </w:t>
-      </w:r>
-      <w:proofErr w:type="spellStart"/>
-      <w:r>
-        <w:rPr>
-          <w:bCs/>
-          <w:sz w:val="22"/>
-          <w:szCs w:val="22"/>
-        </w:rPr>
-        <w:t>Vigers</w:t>
-      </w:r>
-      <w:proofErr w:type="spellEnd"/>
+        <w:t>Tim Vigers</w:t>
+      </w:r>
     </w:p>
     <w:p>
       <w:pPr>
@@ -579,15 +555,56 @@
         <w:t>mean amplitude of glycemic excursion</w:t>
       </w:r>
       <w:r>
-        <w:t>, (</w:t>
+        <w:t>, (REDCap) Research Electronic Data Capture</w:t>
+      </w:r>
+    </w:p>
+    <w:p>
+      <w:pPr>
+        <w:spacing w:line="360" w:lineRule="auto"/>
+        <w:rPr>
+          <w:b/>
+          <w:bCs/>
+        </w:rPr>
+      </w:pPr>
+    </w:p>
+    <w:p>
+      <w:r>
+        <w:rPr>
+          <w:b/>
+        </w:rPr>
+        <w:t xml:space="preserve">Key words: </w:t>
+      </w:r>
+      <w:r>
+        <w:rPr>
+          <w:bCs/>
+        </w:rPr>
+        <w:t xml:space="preserve">blood glucose, continuous glucose monitor, </w:t>
       </w:r>
       <w:proofErr w:type="spellStart"/>
       <w:r>
-        <w:t>REDCap</w:t>
+        <w:rPr>
+          <w:bCs/>
+        </w:rPr>
+        <w:t>cgm</w:t>
       </w:r>
       <w:proofErr w:type="spellEnd"/>
       <w:r>
-        <w:t>) Research Electronic Data Capture</w:t>
+        <w:rPr>
+          <w:bCs/>
+        </w:rPr>
+        <w:t>,</w:t>
+      </w:r>
+      <w:r>
+        <w:rPr>
+          <w:bCs/>
+        </w:rPr>
+        <w:t xml:space="preserve"> </w:t>
+      </w:r>
+      <w:r>
+        <w:rPr>
+          <w:bCs/>
+        </w:rPr>
+        <w:t>data management, diabetes</w:t>
       </w:r>
     </w:p>
     <w:p>
@@ -600,63 +617,14 @@
       </w:pPr>
     </w:p>
     <w:p>
+      <w:pPr>
+        <w:rPr>
+          <w:bCs/>
+        </w:rPr>
+      </w:pPr>
       <w:r>
         <w:rPr>
           <w:b/>
-        </w:rPr>
-        <w:t xml:space="preserve">Key words: </w:t>
-      </w:r>
-      <w:r>
-        <w:rPr>
-          <w:bCs/>
-        </w:rPr>
-        <w:t xml:space="preserve">blood glucose, continuous glucose monitor, </w:t>
-      </w:r>
-      <w:proofErr w:type="spellStart"/>
-      <w:r>
-        <w:rPr>
-          <w:bCs/>
-        </w:rPr>
-        <w:t>cgm</w:t>
-      </w:r>
-      <w:proofErr w:type="spellEnd"/>
-      <w:r>
-        <w:rPr>
-          <w:bCs/>
-        </w:rPr>
-        <w:t>,</w:t>
-      </w:r>
-      <w:r>
-        <w:rPr>
-          <w:bCs/>
-        </w:rPr>
-        <w:t xml:space="preserve"> </w:t>
-      </w:r>
-      <w:r>
-        <w:rPr>
-          <w:bCs/>
-        </w:rPr>
-        <w:t>data management, diabetes</w:t>
-      </w:r>
-    </w:p>
-    <w:p>
-      <w:pPr>
-        <w:spacing w:line="360" w:lineRule="auto"/>
-        <w:rPr>
-          <w:b/>
-          <w:bCs/>
-        </w:rPr>
-      </w:pPr>
-    </w:p>
-    <w:p>
-      <w:pPr>
-        <w:rPr>
-          <w:bCs/>
-        </w:rPr>
-      </w:pPr>
-      <w:r>
-        <w:rPr>
-          <w:b/>
           <w:bCs/>
         </w:rPr>
         <w:t xml:space="preserve">Corresponding author: </w:t>
@@ -665,21 +633,7 @@
         <w:rPr>
           <w:bCs/>
         </w:rPr>
-        <w:t xml:space="preserve">Tim </w:t>
-      </w:r>
-      <w:proofErr w:type="spellStart"/>
-      <w:r>
-        <w:rPr>
-          <w:bCs/>
-        </w:rPr>
-        <w:t>Vigers</w:t>
-      </w:r>
-      <w:proofErr w:type="spellEnd"/>
-      <w:r>
-        <w:rPr>
-          <w:bCs/>
-        </w:rPr>
-        <w:t xml:space="preserve">, </w:t>
+        <w:t xml:space="preserve">Tim Vigers, </w:t>
       </w:r>
       <w:r>
         <w:rPr>
@@ -788,21 +742,7 @@
         <w:rPr>
           <w:bCs/>
         </w:rPr>
-        <w:t>UL1 TR001082 (</w:t>
-      </w:r>
-      <w:proofErr w:type="spellStart"/>
-      <w:r>
-        <w:rPr>
-          <w:bCs/>
-        </w:rPr>
-        <w:t>REDCap</w:t>
-      </w:r>
-      <w:proofErr w:type="spellEnd"/>
-      <w:r>
-        <w:rPr>
-          <w:bCs/>
-        </w:rPr>
-        <w:t xml:space="preserve">), </w:t>
+        <w:t xml:space="preserve">UL1 TR001082 (REDCap), </w:t>
       </w:r>
       <w:r>
         <w:rPr>
@@ -1951,7 +1891,11 @@
         <w:t xml:space="preserve">poorly </w:t>
       </w:r>
       <w:r>
-        <w:t>matches other calculations of mean amplitude of glycemic excursion (MAGE)</w:t>
+        <w:t xml:space="preserve">matches other calculations of mean </w:t>
+      </w:r>
+      <w:r>
+        <w:lastRenderedPageBreak/>
+        <w:t>amplitude of glycemic excursion (MAGE)</w:t>
       </w:r>
       <w:r>
         <w:t>,</w:t>
@@ -2072,11 +2016,7 @@
         <w:t xml:space="preserve"> </w:t>
       </w:r>
       <w:r>
-        <w:t xml:space="preserve">various definitions of a </w:t>
-      </w:r>
-      <w:r>
-        <w:lastRenderedPageBreak/>
-        <w:t xml:space="preserve">significant excursion (i.e. </w:t>
+        <w:t xml:space="preserve">various definitions of a significant excursion (i.e. </w:t>
       </w:r>
       <w:r>
         <w:t xml:space="preserve">greater than </w:t>
@@ -2187,8 +2127,13 @@
       <w:r>
         <w:t xml:space="preserve">), </w:t>
       </w:r>
-      <w:r>
-        <w:t>Dexcom (</w:t>
+      <w:proofErr w:type="spellStart"/>
+      <w:r>
+        <w:t>Dexcom</w:t>
+      </w:r>
+      <w:proofErr w:type="spellEnd"/>
+      <w:r>
+        <w:t xml:space="preserve"> (</w:t>
       </w:r>
       <w:hyperlink r:id="rId10" w:history="1">
         <w:r>
@@ -2199,7 +2144,15 @@
         </w:r>
       </w:hyperlink>
       <w:r>
-        <w:t>), iPro 2 (</w:t>
+        <w:t xml:space="preserve">), </w:t>
+      </w:r>
+      <w:proofErr w:type="spellStart"/>
+      <w:r>
+        <w:t>iPro</w:t>
+      </w:r>
+      <w:proofErr w:type="spellEnd"/>
+      <w:r>
+        <w:t xml:space="preserve"> 2 (</w:t>
       </w:r>
       <w:hyperlink r:id="rId11" w:history="1">
         <w:r>
@@ -2218,8 +2171,13 @@
       <w:r>
         <w:t xml:space="preserve"> </w:t>
       </w:r>
-      <w:r>
-        <w:t>Libre (</w:t>
+      <w:proofErr w:type="spellStart"/>
+      <w:r>
+        <w:t>Libre</w:t>
+      </w:r>
+      <w:proofErr w:type="spellEnd"/>
+      <w:r>
+        <w:t xml:space="preserve"> (</w:t>
       </w:r>
       <w:hyperlink r:id="rId12" w:history="1">
         <w:r>
@@ -2349,14 +2307,29 @@
       <w:r>
         <w:t xml:space="preserve"> </w:t>
       </w:r>
-      <w:hyperlink r:id="rId14" w:history="1">
-        <w:r>
-          <w:rPr>
-            <w:rStyle w:val="Hyperlink"/>
-          </w:rPr>
-          <w:t>https://github.com/childhealthbiostatscore/R-Packages</w:t>
-        </w:r>
-      </w:hyperlink>
+      <w:bookmarkStart w:id="0" w:name="_GoBack"/>
+      <w:r>
+        <w:fldChar w:fldCharType="begin"/>
+      </w:r>
+      <w:r>
+        <w:instrText xml:space="preserve"> HYPERLINK "https://github.com/childhealthbiostatscore/R-Packages/tree/master/CGM%20Analysis" </w:instrText>
+      </w:r>
+      <w:r>
+        <w:fldChar w:fldCharType="separate"/>
+      </w:r>
+      <w:r>
+        <w:rPr>
+          <w:rStyle w:val="Hyperlink"/>
+        </w:rPr>
+        <w:t>https://github.com/childhealthbiostatscore/R-Packages</w:t>
+      </w:r>
+      <w:r>
+        <w:rPr>
+          <w:rStyle w:val="Hyperlink"/>
+        </w:rPr>
+        <w:fldChar w:fldCharType="end"/>
+      </w:r>
+      <w:bookmarkEnd w:id="0"/>
       <w:r>
         <w:t>, which</w:t>
       </w:r>
@@ -2408,6 +2381,7 @@
         <w:t xml:space="preserve"> </w:t>
       </w:r>
       <w:r>
+        <w:lastRenderedPageBreak/>
         <w:t>analysis</w:t>
       </w:r>
       <w:r>
@@ -2969,11 +2943,7 @@
         <w:t>A</w:t>
       </w:r>
       <w:r>
-        <w:t xml:space="preserve">n easy method to </w:t>
-      </w:r>
-      <w:r>
-        <w:lastRenderedPageBreak/>
-        <w:t>calculate</w:t>
+        <w:t>n easy method to calculate</w:t>
       </w:r>
       <w:r>
         <w:t xml:space="preserve"> these important</w:t>
@@ -3255,7 +3225,11 @@
         <w:t xml:space="preserve">file </w:t>
       </w:r>
       <w:r>
-        <w:t>does require manual data editing, these functions will work on the three-column format detailed in the package documentation</w:t>
+        <w:t xml:space="preserve">does require manual data </w:t>
+      </w:r>
+      <w:r>
+        <w:lastRenderedPageBreak/>
+        <w:t>editing, these functions will work on the three-column format detailed in the package documentation</w:t>
       </w:r>
       <w:r>
         <w:t xml:space="preserve">. </w:t>
@@ -3295,11 +3269,7 @@
         <w:t xml:space="preserve"> </w:t>
       </w:r>
       <w:r>
-        <w:t xml:space="preserve">By default, blood glucose must be above a threshold for at </w:t>
-      </w:r>
-      <w:r>
-        <w:lastRenderedPageBreak/>
-        <w:t xml:space="preserve">least 35 minutes or below a threshold for at least 10 minutes to count as an excursion, but these parameters can be changed by the user if necessary. </w:t>
+        <w:t xml:space="preserve">By default, blood glucose must be above a threshold for at least 35 minutes or below a threshold for at least 10 minutes to count as an excursion, but these parameters can be changed by the user if necessary. </w:t>
       </w:r>
       <w:r>
         <w:t>Likewise</w:t>
@@ -3404,15 +3374,7 @@
         <w:t xml:space="preserve">originally </w:t>
       </w:r>
       <w:r>
-        <w:t>written to produce data tables for upload to a Research Electronic Data Capture (</w:t>
-      </w:r>
-      <w:proofErr w:type="spellStart"/>
-      <w:r>
-        <w:t>REDCap</w:t>
-      </w:r>
-      <w:proofErr w:type="spellEnd"/>
-      <w:r>
-        <w:t>) database</w:t>
+        <w:t>written to produce data tables for upload to a Research Electronic Data Capture (REDCap) database</w:t>
       </w:r>
       <w:r>
         <w:fldChar w:fldCharType="begin">
@@ -3570,7 +3532,7 @@
       <w:r>
         <w:t>style of the standard AGP report (</w:t>
       </w:r>
-      <w:hyperlink r:id="rId15" w:history="1">
+      <w:hyperlink r:id="rId14" w:history="1">
         <w:r>
           <w:rPr>
             <w:rStyle w:val="Hyperlink"/>
@@ -3630,7 +3592,11 @@
         <w:t xml:space="preserve">(locally estimated scatterplot smoothing) </w:t>
       </w:r>
       <w:r>
-        <w:t xml:space="preserve">average overlaid on points representing every single glucose value. </w:t>
+        <w:t xml:space="preserve">average overlaid on points representing every single </w:t>
+      </w:r>
+      <w:r>
+        <w:lastRenderedPageBreak/>
+        <w:t xml:space="preserve">glucose value. </w:t>
       </w:r>
       <w:r>
         <w:t>F</w:t>
@@ -3711,7 +3677,6 @@
         <w:spacing w:line="480" w:lineRule="auto"/>
       </w:pPr>
       <w:r>
-        <w:lastRenderedPageBreak/>
         <w:tab/>
       </w:r>
       <w:r>
@@ -3726,16 +3691,29 @@
       <w:r>
         <w:t xml:space="preserve">data from </w:t>
       </w:r>
-      <w:r>
-        <w:t xml:space="preserve">iPro 2, </w:t>
-      </w:r>
       <w:proofErr w:type="spellStart"/>
       <w:r>
+        <w:t>iPro</w:t>
+      </w:r>
+      <w:proofErr w:type="spellEnd"/>
+      <w:r>
+        <w:t xml:space="preserve"> 2, </w:t>
+      </w:r>
+      <w:proofErr w:type="spellStart"/>
+      <w:r>
         <w:t>Carelink</w:t>
       </w:r>
       <w:proofErr w:type="spellEnd"/>
       <w:r>
-        <w:t xml:space="preserve"> 670G, Dexcom Clarity, and </w:t>
+        <w:t xml:space="preserve"> 670G, </w:t>
+      </w:r>
+      <w:proofErr w:type="spellStart"/>
+      <w:r>
+        <w:t>Dexcom</w:t>
+      </w:r>
+      <w:proofErr w:type="spellEnd"/>
+      <w:r>
+        <w:t xml:space="preserve"> Clarity, and </w:t>
       </w:r>
       <w:proofErr w:type="spellStart"/>
       <w:r>
@@ -3998,6 +3976,7 @@
         <w:rPr>
           <w:b/>
         </w:rPr>
+        <w:lastRenderedPageBreak/>
         <w:t>Figure</w:t>
       </w:r>
       <w:r>
@@ -4326,7 +4305,11 @@
         <w:t xml:space="preserve"> as well as a new-user guide on GitHub, but </w:t>
       </w:r>
       <w:r>
-        <w:t xml:space="preserve">using the package still requires enough technical knowledge that it may be inaccessible to </w:t>
+        <w:t xml:space="preserve">using the package still requires enough technical </w:t>
+      </w:r>
+      <w:r>
+        <w:lastRenderedPageBreak/>
+        <w:t xml:space="preserve">knowledge that it may be inaccessible to </w:t>
       </w:r>
       <w:r>
         <w:t>some</w:t>
@@ -4383,16 +4366,7 @@
         <w:t>enabling sharing of data across technology platforms</w:t>
       </w:r>
       <w:r>
-        <w:t xml:space="preserve">, </w:t>
-      </w:r>
-      <w:r>
-        <w:lastRenderedPageBreak/>
-        <w:t>collaboration between research groups, and more effective use of the growing pool of CGM data. The advantage of using R functions rather than licensed statistical software, or a web-based or desktop application, is that R</w:t>
-      </w:r>
-      <w:bookmarkStart w:id="0" w:name="_GoBack"/>
-      <w:bookmarkEnd w:id="0"/>
-      <w:r>
-        <w:t xml:space="preserve"> is freely available and open source. Clinicians or investigators can alter the code according to their needs and anyone can contribute to the development of the program, as CGM research and technology advance</w:t>
+        <w:t>, collaboration between research groups, and more effective use of the growing pool of CGM data. The advantage of using R functions rather than licensed statistical software, or a web-based or desktop application, is that R is freely available and open source. Clinicians or investigators can alter the code according to their needs and anyone can contribute to the development of the program, as CGM research and technology advance</w:t>
       </w:r>
       <w:r>
         <w:t>.</w:t>
@@ -4668,8 +4642,8 @@
       </w:r>
     </w:p>
     <w:sectPr>
-      <w:footerReference w:type="even" r:id="rId16"/>
-      <w:footerReference w:type="default" r:id="rId17"/>
+      <w:footerReference w:type="even" r:id="rId15"/>
+      <w:footerReference w:type="default" r:id="rId16"/>
       <w:pgSz w:w="12240" w:h="15840"/>
       <w:pgMar w:top="1440" w:right="1440" w:bottom="1440" w:left="1440" w:header="720" w:footer="720" w:gutter="0"/>
       <w:cols w:space="720"/>
@@ -4680,7 +4654,7 @@
 </file>
 
 <file path=word/endnotes.xml><?xml version="1.0" encoding="utf-8"?>
-<w:endnotes xmlns:wpc="http://schemas.microsoft.com/office/word/2010/wordprocessingCanvas" xmlns:cx="http://schemas.microsoft.com/office/drawing/2014/chartex" xmlns:cx1="http://schemas.microsoft.com/office/drawing/2015/9/8/chartex" xmlns:cx2="http://schemas.microsoft.com/office/drawing/2015/10/21/chartex" xmlns:cx3="http://schemas.microsoft.com/office/drawing/2016/5/9/chartex" xmlns:cx4="http://schemas.microsoft.com/office/drawing/2016/5/10/chartex" xmlns:cx5="http://schemas.microsoft.com/office/drawing/2016/5/11/chartex" xmlns:cx6="http://schemas.microsoft.com/office/drawing/2016/5/12/chartex" xmlns:cx7="http://schemas.microsoft.com/office/drawing/2016/5/13/chartex" xmlns:cx8="http://schemas.microsoft.com/office/drawing/2016/5/14/chartex" xmlns:mc="http://schemas.openxmlformats.org/markup-compatibility/2006" xmlns:aink="http://schemas.microsoft.com/office/drawing/2016/ink" xmlns:am3d="http://schemas.microsoft.com/office/drawing/2017/model3d" xmlns:o="urn:schemas-microsoft-com:office:office" xmlns:r="http://schemas.openxmlformats.org/officeDocument/2006/relationships" xmlns:m="http://schemas.openxmlformats.org/officeDocument/2006/math" xmlns:v="urn:schemas-microsoft-com:vml" xmlns:wp14="http://schemas.microsoft.com/office/word/2010/wordprocessingDrawing" xmlns:wp="http://schemas.openxmlformats.org/drawingml/2006/wordprocessingDrawing" xmlns:w10="urn:schemas-microsoft-com:office:word" xmlns:w="http://schemas.openxmlformats.org/wordprocessingml/2006/main" xmlns:w14="http://schemas.microsoft.com/office/word/2010/wordml" xmlns:w15="http://schemas.microsoft.com/office/word/2012/wordml" xmlns:w16cid="http://schemas.microsoft.com/office/word/2016/wordml/cid" xmlns:w16se="http://schemas.microsoft.com/office/word/2015/wordml/symex" xmlns:wpg="http://schemas.microsoft.com/office/word/2010/wordprocessingGroup" xmlns:wpi="http://schemas.microsoft.com/office/word/2010/wordprocessingInk" xmlns:wne="http://schemas.microsoft.com/office/word/2006/wordml" xmlns:wps="http://schemas.microsoft.com/office/word/2010/wordprocessingShape" mc:Ignorable="w14 w15 w16se w16cid wp14">
+<w:endnotes xmlns:wpc="http://schemas.microsoft.com/office/word/2010/wordprocessingCanvas" xmlns:cx="http://schemas.microsoft.com/office/drawing/2014/chartex" xmlns:cx1="http://schemas.microsoft.com/office/drawing/2015/9/8/chartex" xmlns:mc="http://schemas.openxmlformats.org/markup-compatibility/2006" xmlns:o="urn:schemas-microsoft-com:office:office" xmlns:r="http://schemas.openxmlformats.org/officeDocument/2006/relationships" xmlns:m="http://schemas.openxmlformats.org/officeDocument/2006/math" xmlns:v="urn:schemas-microsoft-com:vml" xmlns:wp14="http://schemas.microsoft.com/office/word/2010/wordprocessingDrawing" xmlns:wp="http://schemas.openxmlformats.org/drawingml/2006/wordprocessingDrawing" xmlns:w10="urn:schemas-microsoft-com:office:word" xmlns:w="http://schemas.openxmlformats.org/wordprocessingml/2006/main" xmlns:w14="http://schemas.microsoft.com/office/word/2010/wordml" xmlns:w15="http://schemas.microsoft.com/office/word/2012/wordml" xmlns:w16se="http://schemas.microsoft.com/office/word/2015/wordml/symex" xmlns:wpg="http://schemas.microsoft.com/office/word/2010/wordprocessingGroup" xmlns:wpi="http://schemas.microsoft.com/office/word/2010/wordprocessingInk" xmlns:wne="http://schemas.microsoft.com/office/word/2006/wordml" xmlns:wps="http://schemas.microsoft.com/office/word/2010/wordprocessingShape" mc:Ignorable="w14 w15 w16se wp14">
   <w:endnote w:type="separator" w:id="-1">
     <w:p>
       <w:r>
@@ -4699,7 +4673,7 @@
 </file>
 
 <file path=word/footer1.xml><?xml version="1.0" encoding="utf-8"?>
-<w:ftr xmlns:wpc="http://schemas.microsoft.com/office/word/2010/wordprocessingCanvas" xmlns:cx="http://schemas.microsoft.com/office/drawing/2014/chartex" xmlns:cx1="http://schemas.microsoft.com/office/drawing/2015/9/8/chartex" xmlns:cx2="http://schemas.microsoft.com/office/drawing/2015/10/21/chartex" xmlns:cx3="http://schemas.microsoft.com/office/drawing/2016/5/9/chartex" xmlns:cx4="http://schemas.microsoft.com/office/drawing/2016/5/10/chartex" xmlns:cx5="http://schemas.microsoft.com/office/drawing/2016/5/11/chartex" xmlns:cx6="http://schemas.microsoft.com/office/drawing/2016/5/12/chartex" xmlns:cx7="http://schemas.microsoft.com/office/drawing/2016/5/13/chartex" xmlns:cx8="http://schemas.microsoft.com/office/drawing/2016/5/14/chartex" xmlns:mc="http://schemas.openxmlformats.org/markup-compatibility/2006" xmlns:aink="http://schemas.microsoft.com/office/drawing/2016/ink" xmlns:am3d="http://schemas.microsoft.com/office/drawing/2017/model3d" xmlns:o="urn:schemas-microsoft-com:office:office" xmlns:r="http://schemas.openxmlformats.org/officeDocument/2006/relationships" xmlns:m="http://schemas.openxmlformats.org/officeDocument/2006/math" xmlns:v="urn:schemas-microsoft-com:vml" xmlns:wp14="http://schemas.microsoft.com/office/word/2010/wordprocessingDrawing" xmlns:wp="http://schemas.openxmlformats.org/drawingml/2006/wordprocessingDrawing" xmlns:w10="urn:schemas-microsoft-com:office:word" xmlns:w="http://schemas.openxmlformats.org/wordprocessingml/2006/main" xmlns:w14="http://schemas.microsoft.com/office/word/2010/wordml" xmlns:w15="http://schemas.microsoft.com/office/word/2012/wordml" xmlns:w16cid="http://schemas.microsoft.com/office/word/2016/wordml/cid" xmlns:w16se="http://schemas.microsoft.com/office/word/2015/wordml/symex" xmlns:wpg="http://schemas.microsoft.com/office/word/2010/wordprocessingGroup" xmlns:wpi="http://schemas.microsoft.com/office/word/2010/wordprocessingInk" xmlns:wne="http://schemas.microsoft.com/office/word/2006/wordml" xmlns:wps="http://schemas.microsoft.com/office/word/2010/wordprocessingShape" mc:Ignorable="w14 w15 w16se w16cid wp14">
+<w:ftr xmlns:wpc="http://schemas.microsoft.com/office/word/2010/wordprocessingCanvas" xmlns:cx="http://schemas.microsoft.com/office/drawing/2014/chartex" xmlns:cx1="http://schemas.microsoft.com/office/drawing/2015/9/8/chartex" xmlns:mc="http://schemas.openxmlformats.org/markup-compatibility/2006" xmlns:o="urn:schemas-microsoft-com:office:office" xmlns:r="http://schemas.openxmlformats.org/officeDocument/2006/relationships" xmlns:m="http://schemas.openxmlformats.org/officeDocument/2006/math" xmlns:v="urn:schemas-microsoft-com:vml" xmlns:wp14="http://schemas.microsoft.com/office/word/2010/wordprocessingDrawing" xmlns:wp="http://schemas.openxmlformats.org/drawingml/2006/wordprocessingDrawing" xmlns:w10="urn:schemas-microsoft-com:office:word" xmlns:w="http://schemas.openxmlformats.org/wordprocessingml/2006/main" xmlns:w14="http://schemas.microsoft.com/office/word/2010/wordml" xmlns:w15="http://schemas.microsoft.com/office/word/2012/wordml" xmlns:w16se="http://schemas.microsoft.com/office/word/2015/wordml/symex" xmlns:wpg="http://schemas.microsoft.com/office/word/2010/wordprocessingGroup" xmlns:wpi="http://schemas.microsoft.com/office/word/2010/wordprocessingInk" xmlns:wne="http://schemas.microsoft.com/office/word/2006/wordml" xmlns:wps="http://schemas.microsoft.com/office/word/2010/wordprocessingShape" mc:Ignorable="w14 w15 w16se wp14">
   <w:p>
     <w:pPr>
       <w:pStyle w:val="Footer"/>
@@ -4737,7 +4711,7 @@
 </file>
 
 <file path=word/footer2.xml><?xml version="1.0" encoding="utf-8"?>
-<w:ftr xmlns:wpc="http://schemas.microsoft.com/office/word/2010/wordprocessingCanvas" xmlns:cx="http://schemas.microsoft.com/office/drawing/2014/chartex" xmlns:cx1="http://schemas.microsoft.com/office/drawing/2015/9/8/chartex" xmlns:cx2="http://schemas.microsoft.com/office/drawing/2015/10/21/chartex" xmlns:cx3="http://schemas.microsoft.com/office/drawing/2016/5/9/chartex" xmlns:cx4="http://schemas.microsoft.com/office/drawing/2016/5/10/chartex" xmlns:cx5="http://schemas.microsoft.com/office/drawing/2016/5/11/chartex" xmlns:cx6="http://schemas.microsoft.com/office/drawing/2016/5/12/chartex" xmlns:cx7="http://schemas.microsoft.com/office/drawing/2016/5/13/chartex" xmlns:cx8="http://schemas.microsoft.com/office/drawing/2016/5/14/chartex" xmlns:mc="http://schemas.openxmlformats.org/markup-compatibility/2006" xmlns:aink="http://schemas.microsoft.com/office/drawing/2016/ink" xmlns:am3d="http://schemas.microsoft.com/office/drawing/2017/model3d" xmlns:o="urn:schemas-microsoft-com:office:office" xmlns:r="http://schemas.openxmlformats.org/officeDocument/2006/relationships" xmlns:m="http://schemas.openxmlformats.org/officeDocument/2006/math" xmlns:v="urn:schemas-microsoft-com:vml" xmlns:wp14="http://schemas.microsoft.com/office/word/2010/wordprocessingDrawing" xmlns:wp="http://schemas.openxmlformats.org/drawingml/2006/wordprocessingDrawing" xmlns:w10="urn:schemas-microsoft-com:office:word" xmlns:w="http://schemas.openxmlformats.org/wordprocessingml/2006/main" xmlns:w14="http://schemas.microsoft.com/office/word/2010/wordml" xmlns:w15="http://schemas.microsoft.com/office/word/2012/wordml" xmlns:w16cid="http://schemas.microsoft.com/office/word/2016/wordml/cid" xmlns:w16se="http://schemas.microsoft.com/office/word/2015/wordml/symex" xmlns:wpg="http://schemas.microsoft.com/office/word/2010/wordprocessingGroup" xmlns:wpi="http://schemas.microsoft.com/office/word/2010/wordprocessingInk" xmlns:wne="http://schemas.microsoft.com/office/word/2006/wordml" xmlns:wps="http://schemas.microsoft.com/office/word/2010/wordprocessingShape" mc:Ignorable="w14 w15 w16se w16cid wp14">
+<w:ftr xmlns:wpc="http://schemas.microsoft.com/office/word/2010/wordprocessingCanvas" xmlns:cx="http://schemas.microsoft.com/office/drawing/2014/chartex" xmlns:cx1="http://schemas.microsoft.com/office/drawing/2015/9/8/chartex" xmlns:mc="http://schemas.openxmlformats.org/markup-compatibility/2006" xmlns:o="urn:schemas-microsoft-com:office:office" xmlns:r="http://schemas.openxmlformats.org/officeDocument/2006/relationships" xmlns:m="http://schemas.openxmlformats.org/officeDocument/2006/math" xmlns:v="urn:schemas-microsoft-com:vml" xmlns:wp14="http://schemas.microsoft.com/office/word/2010/wordprocessingDrawing" xmlns:wp="http://schemas.openxmlformats.org/drawingml/2006/wordprocessingDrawing" xmlns:w10="urn:schemas-microsoft-com:office:word" xmlns:w="http://schemas.openxmlformats.org/wordprocessingml/2006/main" xmlns:w14="http://schemas.microsoft.com/office/word/2010/wordml" xmlns:w15="http://schemas.microsoft.com/office/word/2012/wordml" xmlns:w16se="http://schemas.microsoft.com/office/word/2015/wordml/symex" xmlns:wpg="http://schemas.microsoft.com/office/word/2010/wordprocessingGroup" xmlns:wpi="http://schemas.microsoft.com/office/word/2010/wordprocessingInk" xmlns:wne="http://schemas.microsoft.com/office/word/2006/wordml" xmlns:wps="http://schemas.microsoft.com/office/word/2010/wordprocessingShape" mc:Ignorable="w14 w15 w16se wp14">
   <w:p>
     <w:pPr>
       <w:pStyle w:val="Footer"/>
@@ -4775,7 +4749,7 @@
         <w:noProof/>
         <w:color w:val="000000" w:themeColor="text1"/>
       </w:rPr>
-      <w:t>1</w:t>
+      <w:t>10</w:t>
     </w:r>
     <w:r>
       <w:rPr>
@@ -4812,7 +4786,7 @@
         <w:noProof/>
         <w:color w:val="000000" w:themeColor="text1"/>
       </w:rPr>
-      <w:t>20</w:t>
+      <w:t>10</w:t>
     </w:r>
     <w:r>
       <w:rPr>
@@ -4834,7 +4808,7 @@
 </file>
 
 <file path=word/footnotes.xml><?xml version="1.0" encoding="utf-8"?>
-<w:footnotes xmlns:wpc="http://schemas.microsoft.com/office/word/2010/wordprocessingCanvas" xmlns:cx="http://schemas.microsoft.com/office/drawing/2014/chartex" xmlns:cx1="http://schemas.microsoft.com/office/drawing/2015/9/8/chartex" xmlns:cx2="http://schemas.microsoft.com/office/drawing/2015/10/21/chartex" xmlns:cx3="http://schemas.microsoft.com/office/drawing/2016/5/9/chartex" xmlns:cx4="http://schemas.microsoft.com/office/drawing/2016/5/10/chartex" xmlns:cx5="http://schemas.microsoft.com/office/drawing/2016/5/11/chartex" xmlns:cx6="http://schemas.microsoft.com/office/drawing/2016/5/12/chartex" xmlns:cx7="http://schemas.microsoft.com/office/drawing/2016/5/13/chartex" xmlns:cx8="http://schemas.microsoft.com/office/drawing/2016/5/14/chartex" xmlns:mc="http://schemas.openxmlformats.org/markup-compatibility/2006" xmlns:aink="http://schemas.microsoft.com/office/drawing/2016/ink" xmlns:am3d="http://schemas.microsoft.com/office/drawing/2017/model3d" xmlns:o="urn:schemas-microsoft-com:office:office" xmlns:r="http://schemas.openxmlformats.org/officeDocument/2006/relationships" xmlns:m="http://schemas.openxmlformats.org/officeDocument/2006/math" xmlns:v="urn:schemas-microsoft-com:vml" xmlns:wp14="http://schemas.microsoft.com/office/word/2010/wordprocessingDrawing" xmlns:wp="http://schemas.openxmlformats.org/drawingml/2006/wordprocessingDrawing" xmlns:w10="urn:schemas-microsoft-com:office:word" xmlns:w="http://schemas.openxmlformats.org/wordprocessingml/2006/main" xmlns:w14="http://schemas.microsoft.com/office/word/2010/wordml" xmlns:w15="http://schemas.microsoft.com/office/word/2012/wordml" xmlns:w16cid="http://schemas.microsoft.com/office/word/2016/wordml/cid" xmlns:w16se="http://schemas.microsoft.com/office/word/2015/wordml/symex" xmlns:wpg="http://schemas.microsoft.com/office/word/2010/wordprocessingGroup" xmlns:wpi="http://schemas.microsoft.com/office/word/2010/wordprocessingInk" xmlns:wne="http://schemas.microsoft.com/office/word/2006/wordml" xmlns:wps="http://schemas.microsoft.com/office/word/2010/wordprocessingShape" mc:Ignorable="w14 w15 w16se w16cid wp14">
+<w:footnotes xmlns:wpc="http://schemas.microsoft.com/office/word/2010/wordprocessingCanvas" xmlns:cx="http://schemas.microsoft.com/office/drawing/2014/chartex" xmlns:cx1="http://schemas.microsoft.com/office/drawing/2015/9/8/chartex" xmlns:mc="http://schemas.openxmlformats.org/markup-compatibility/2006" xmlns:o="urn:schemas-microsoft-com:office:office" xmlns:r="http://schemas.openxmlformats.org/officeDocument/2006/relationships" xmlns:m="http://schemas.openxmlformats.org/officeDocument/2006/math" xmlns:v="urn:schemas-microsoft-com:vml" xmlns:wp14="http://schemas.microsoft.com/office/word/2010/wordprocessingDrawing" xmlns:wp="http://schemas.openxmlformats.org/drawingml/2006/wordprocessingDrawing" xmlns:w10="urn:schemas-microsoft-com:office:word" xmlns:w="http://schemas.openxmlformats.org/wordprocessingml/2006/main" xmlns:w14="http://schemas.microsoft.com/office/word/2010/wordml" xmlns:w15="http://schemas.microsoft.com/office/word/2012/wordml" xmlns:w16se="http://schemas.microsoft.com/office/word/2015/wordml/symex" xmlns:wpg="http://schemas.microsoft.com/office/word/2010/wordprocessingGroup" xmlns:wpi="http://schemas.microsoft.com/office/word/2010/wordprocessingInk" xmlns:wne="http://schemas.microsoft.com/office/word/2006/wordml" xmlns:wps="http://schemas.microsoft.com/office/word/2010/wordprocessingShape" mc:Ignorable="w14 w15 w16se wp14">
   <w:footnote w:type="separator" w:id="-1">
     <w:p>
       <w:r>
@@ -4893,7 +4867,7 @@
 </file>
 
 <file path=word/numbering.xml><?xml version="1.0" encoding="utf-8"?>
-<w:numbering xmlns:wpc="http://schemas.microsoft.com/office/word/2010/wordprocessingCanvas" xmlns:cx="http://schemas.microsoft.com/office/drawing/2014/chartex" xmlns:cx1="http://schemas.microsoft.com/office/drawing/2015/9/8/chartex" xmlns:cx2="http://schemas.microsoft.com/office/drawing/2015/10/21/chartex" xmlns:cx3="http://schemas.microsoft.com/office/drawing/2016/5/9/chartex" xmlns:cx4="http://schemas.microsoft.com/office/drawing/2016/5/10/chartex" xmlns:cx5="http://schemas.microsoft.com/office/drawing/2016/5/11/chartex" xmlns:cx6="http://schemas.microsoft.com/office/drawing/2016/5/12/chartex" xmlns:cx7="http://schemas.microsoft.com/office/drawing/2016/5/13/chartex" xmlns:cx8="http://schemas.microsoft.com/office/drawing/2016/5/14/chartex" xmlns:mc="http://schemas.openxmlformats.org/markup-compatibility/2006" xmlns:aink="http://schemas.microsoft.com/office/drawing/2016/ink" xmlns:am3d="http://schemas.microsoft.com/office/drawing/2017/model3d" xmlns:o="urn:schemas-microsoft-com:office:office" xmlns:r="http://schemas.openxmlformats.org/officeDocument/2006/relationships" xmlns:m="http://schemas.openxmlformats.org/officeDocument/2006/math" xmlns:v="urn:schemas-microsoft-com:vml" xmlns:wp14="http://schemas.microsoft.com/office/word/2010/wordprocessingDrawing" xmlns:wp="http://schemas.openxmlformats.org/drawingml/2006/wordprocessingDrawing" xmlns:w10="urn:schemas-microsoft-com:office:word" xmlns:w="http://schemas.openxmlformats.org/wordprocessingml/2006/main" xmlns:w14="http://schemas.microsoft.com/office/word/2010/wordml" xmlns:w15="http://schemas.microsoft.com/office/word/2012/wordml" xmlns:w16cid="http://schemas.microsoft.com/office/word/2016/wordml/cid" xmlns:w16se="http://schemas.microsoft.com/office/word/2015/wordml/symex" xmlns:wpg="http://schemas.microsoft.com/office/word/2010/wordprocessingGroup" xmlns:wpi="http://schemas.microsoft.com/office/word/2010/wordprocessingInk" xmlns:wne="http://schemas.microsoft.com/office/word/2006/wordml" xmlns:wps="http://schemas.microsoft.com/office/word/2010/wordprocessingShape" mc:Ignorable="w14 w15 w16se w16cid wp14">
+<w:numbering xmlns:wpc="http://schemas.microsoft.com/office/word/2010/wordprocessingCanvas" xmlns:cx="http://schemas.microsoft.com/office/drawing/2014/chartex" xmlns:cx1="http://schemas.microsoft.com/office/drawing/2015/9/8/chartex" xmlns:mc="http://schemas.openxmlformats.org/markup-compatibility/2006" xmlns:o="urn:schemas-microsoft-com:office:office" xmlns:r="http://schemas.openxmlformats.org/officeDocument/2006/relationships" xmlns:m="http://schemas.openxmlformats.org/officeDocument/2006/math" xmlns:v="urn:schemas-microsoft-com:vml" xmlns:wp14="http://schemas.microsoft.com/office/word/2010/wordprocessingDrawing" xmlns:wp="http://schemas.openxmlformats.org/drawingml/2006/wordprocessingDrawing" xmlns:w10="urn:schemas-microsoft-com:office:word" xmlns:w="http://schemas.openxmlformats.org/wordprocessingml/2006/main" xmlns:w14="http://schemas.microsoft.com/office/word/2010/wordml" xmlns:w15="http://schemas.microsoft.com/office/word/2012/wordml" xmlns:w16se="http://schemas.microsoft.com/office/word/2015/wordml/symex" xmlns:wpg="http://schemas.microsoft.com/office/word/2010/wordprocessingGroup" xmlns:wpi="http://schemas.microsoft.com/office/word/2010/wordprocessingInk" xmlns:wne="http://schemas.microsoft.com/office/word/2006/wordml" xmlns:wps="http://schemas.microsoft.com/office/word/2010/wordprocessingShape" mc:Ignorable="w14 w15 w16se wp14">
   <w:abstractNum w:abstractNumId="0" w15:restartNumberingAfterBreak="0">
     <w:nsid w:val="0B3B0D92"/>
     <w:multiLevelType w:val="hybridMultilevel"/>
@@ -4991,7 +4965,7 @@
 </file>
 
 <file path=word/styles.xml><?xml version="1.0" encoding="utf-8"?>
-<w:styles xmlns:mc="http://schemas.openxmlformats.org/markup-compatibility/2006" xmlns:r="http://schemas.openxmlformats.org/officeDocument/2006/relationships" xmlns:w="http://schemas.openxmlformats.org/wordprocessingml/2006/main" xmlns:w14="http://schemas.microsoft.com/office/word/2010/wordml" xmlns:w15="http://schemas.microsoft.com/office/word/2012/wordml" xmlns:w16cid="http://schemas.microsoft.com/office/word/2016/wordml/cid" xmlns:w16se="http://schemas.microsoft.com/office/word/2015/wordml/symex" mc:Ignorable="w14 w15 w16se w16cid">
+<w:styles xmlns:mc="http://schemas.openxmlformats.org/markup-compatibility/2006" xmlns:r="http://schemas.openxmlformats.org/officeDocument/2006/relationships" xmlns:w="http://schemas.openxmlformats.org/wordprocessingml/2006/main" xmlns:w14="http://schemas.microsoft.com/office/word/2010/wordml" xmlns:w15="http://schemas.microsoft.com/office/word/2012/wordml" xmlns:w16se="http://schemas.microsoft.com/office/word/2015/wordml/symex" mc:Ignorable="w14 w15 w16se">
   <w:docDefaults>
     <w:rPrDefault>
       <w:rPr>
@@ -5007,7 +4981,7 @@
       </w:pPr>
     </w:pPrDefault>
   </w:docDefaults>
-  <w:latentStyles w:defLockedState="0" w:defUIPriority="99" w:defSemiHidden="0" w:defUnhideWhenUsed="0" w:defQFormat="0" w:count="375">
+  <w:latentStyles w:defLockedState="0" w:defUIPriority="99" w:defSemiHidden="0" w:defUnhideWhenUsed="0" w:defQFormat="0" w:count="371">
     <w:lsdException w:name="Normal" w:uiPriority="0" w:qFormat="1"/>
     <w:lsdException w:name="heading 1" w:uiPriority="9" w:qFormat="1"/>
     <w:lsdException w:name="heading 2" w:semiHidden="1" w:uiPriority="9" w:unhideWhenUsed="1" w:qFormat="1"/>
@@ -5379,10 +5353,6 @@
     <w:lsdException w:name="List Table 5 Dark Accent 6" w:uiPriority="50"/>
     <w:lsdException w:name="List Table 6 Colorful Accent 6" w:uiPriority="51"/>
     <w:lsdException w:name="List Table 7 Colorful Accent 6" w:uiPriority="52"/>
-    <w:lsdException w:name="Mention" w:semiHidden="1" w:unhideWhenUsed="1"/>
-    <w:lsdException w:name="Smart Hyperlink" w:semiHidden="1" w:unhideWhenUsed="1"/>
-    <w:lsdException w:name="Hashtag" w:semiHidden="1" w:unhideWhenUsed="1"/>
-    <w:lsdException w:name="Unresolved Mention" w:semiHidden="1" w:unhideWhenUsed="1"/>
   </w:latentStyles>
   <w:style w:type="paragraph" w:default="1" w:styleId="Normal">
     <w:name w:val="Normal"/>
@@ -5400,6 +5370,7 @@
   <w:style w:type="character" w:default="1" w:styleId="DefaultParagraphFont">
     <w:name w:val="Default Paragraph Font"/>
     <w:uiPriority w:val="1"/>
+    <w:semiHidden/>
     <w:unhideWhenUsed/>
   </w:style>
   <w:style w:type="table" w:default="1" w:styleId="TableNormal">
@@ -6071,7 +6042,7 @@
 </file>
 
 <file path=customXml/itemProps1.xml><?xml version="1.0" encoding="utf-8"?>
-<ds:datastoreItem xmlns:ds="http://schemas.openxmlformats.org/officeDocument/2006/customXml" ds:itemID="{6B40633F-8AA3-0F4C-A74A-E1F3BD6C9FC0}">
+<ds:datastoreItem xmlns:ds="http://schemas.openxmlformats.org/officeDocument/2006/customXml" ds:itemID="{B552C13A-09F5-4484-BAC9-1367837935E2}">
   <ds:schemaRefs>
     <ds:schemaRef ds:uri="http://schemas.openxmlformats.org/officeDocument/2006/bibliography"/>
   </ds:schemaRefs>

</xml_diff>